<commit_message>
Klar för dagen 12/6
</commit_message>
<xml_diff>
--- a/AF 1.1 Köpa ett gymkort.docx
+++ b/AF 1.1 Köpa ett gymkort.docx
@@ -325,10 +325,25 @@
         <w:t xml:space="preserve">Systemet presenterar gymmets olika </w:t>
       </w:r>
       <w:r>
+        <w:t>*</w:t>
+      </w:r>
+      <w:r>
         <w:rPr>
           <w:u w:val="single"/>
         </w:rPr>
-        <w:t>medlemskaps alternativ</w:t>
+        <w:t>medlemskaps</w:t>
+      </w:r>
+      <w:r>
+        <w:rPr>
+          <w:u w:val="single"/>
+        </w:rPr>
+        <w:t xml:space="preserve"> </w:t>
+      </w:r>
+      <w:r>
+        <w:rPr>
+          <w:u w:val="single"/>
+        </w:rPr>
+        <w:t>alternativ</w:t>
       </w:r>
       <w:r>
         <w:t>. //Ordlista</w:t>
@@ -355,7 +370,10 @@
         </w:numPr>
       </w:pPr>
       <w:r>
-        <w:t xml:space="preserve">Systemet visar en </w:t>
+        <w:t>Systemet visar en</w:t>
+      </w:r>
+      <w:r>
+        <w:t xml:space="preserve"> *</w:t>
       </w:r>
       <w:r>
         <w:t>”</w:t>
@@ -395,6 +413,9 @@
       </w:r>
       <w:r>
         <w:t xml:space="preserve"> sida. </w:t>
+      </w:r>
+      <w:r>
+        <w:t>*</w:t>
       </w:r>
       <w:r>
         <w:rPr>
@@ -416,7 +437,25 @@
         </w:numPr>
       </w:pPr>
       <w:r>
+        <w:rPr>
+          <w:u w:val="single"/>
+        </w:rPr>
+        <w:t>*</w:t>
+      </w:r>
+      <w:r>
+        <w:rPr>
+          <w:u w:val="single"/>
+        </w:rPr>
         <w:t>Betalningsalternativ</w:t>
+      </w:r>
+      <w:r>
+        <w:rPr>
+          <w:u w:val="single"/>
+        </w:rPr>
+        <w:t xml:space="preserve"> </w:t>
+      </w:r>
+      <w:r>
+        <w:t>presenteras</w:t>
       </w:r>
     </w:p>
     <w:p>
@@ -430,6 +469,9 @@
       <w:r>
         <w:t>Tillgång till kundsida</w:t>
       </w:r>
+      <w:r>
+        <w:t xml:space="preserve">/kund ombeds att ange ett lösenord för kundsidan </w:t>
+      </w:r>
     </w:p>
     <w:p>
       <w:pPr>
@@ -440,7 +482,16 @@
         </w:numPr>
       </w:pPr>
       <w:r>
-        <w:t>Kund fyller i nödvändiga uppgifter</w:t>
+        <w:t xml:space="preserve">Kund fyller i </w:t>
+      </w:r>
+      <w:r>
+        <w:t>*</w:t>
+      </w:r>
+      <w:r>
+        <w:rPr>
+          <w:u w:val="single"/>
+        </w:rPr>
+        <w:t>nödvändiga uppgifter</w:t>
       </w:r>
       <w:r>
         <w:t xml:space="preserve"> och genomför köp. </w:t>
@@ -475,40 +526,44 @@
     <w:p>
       <w:pPr>
         <w:pStyle w:val="NoSpacing"/>
-      </w:pPr>
-      <w:r>
         <w:rPr>
           <w:rStyle w:val="SubtleEmphasis"/>
           <w:sz w:val="28"/>
           <w:szCs w:val="28"/>
         </w:rPr>
-        <w:t xml:space="preserve">Alternativa </w:t>
-      </w:r>
+      </w:pPr>
       <w:r>
         <w:rPr>
           <w:rStyle w:val="SubtleEmphasis"/>
           <w:sz w:val="28"/>
           <w:szCs w:val="28"/>
         </w:rPr>
-        <w:t>scenariers</w:t>
-      </w:r>
-    </w:p>
-    <w:p>
-      <w:pPr>
-        <w:pStyle w:val="NoSpacing"/>
+        <w:t xml:space="preserve">Alternativa </w:t>
+      </w:r>
+      <w:r>
         <w:rPr>
           <w:rStyle w:val="SubtleEmphasis"/>
           <w:sz w:val="28"/>
           <w:szCs w:val="28"/>
         </w:rPr>
-      </w:pPr>
-      <w:r>
+        <w:t>scenariers</w:t>
+      </w:r>
+    </w:p>
+    <w:p>
+      <w:pPr>
+        <w:pStyle w:val="ListParagraph"/>
+        <w:numPr>
+          <w:ilvl w:val="0"/>
+          <w:numId w:val="7"/>
+        </w:numPr>
         <w:rPr>
           <w:rStyle w:val="SubtleEmphasis"/>
           <w:i w:val="0"/>
           <w:color w:val="000000" w:themeColor="text1"/>
         </w:rPr>
-        <w:t>Kunden</w:t>
+      </w:pPr>
+      <w:r>
+        <w:t xml:space="preserve">A </w:t>
       </w:r>
       <w:r>
         <w:rPr>
@@ -516,18 +571,342 @@
           <w:i w:val="0"/>
           <w:color w:val="000000" w:themeColor="text1"/>
         </w:rPr>
+        <w:t>Kunden kan/vill inte betala med något alternativ som systemet erbjuder.</w:t>
+      </w:r>
+      <w:r>
+        <w:rPr>
+          <w:rStyle w:val="SubtleEmphasis"/>
+          <w:i w:val="0"/>
+          <w:color w:val="000000" w:themeColor="text1"/>
+        </w:rPr>
         <w:t xml:space="preserve"> </w:t>
       </w:r>
     </w:p>
     <w:p>
       <w:pPr>
-        <w:ind w:left="360"/>
-      </w:pPr>
-    </w:p>
-    <w:p>
-      <w:pPr>
-        <w:ind w:left="360"/>
-      </w:pPr>
+        <w:pStyle w:val="ListParagraph"/>
+        <w:numPr>
+          <w:ilvl w:val="0"/>
+          <w:numId w:val="8"/>
+        </w:numPr>
+      </w:pPr>
+      <w:r>
+        <w:t xml:space="preserve">Kunden informeras om när gymmet har bemannad reception. </w:t>
+      </w:r>
+    </w:p>
+    <w:p>
+      <w:pPr>
+        <w:pStyle w:val="ListParagraph"/>
+        <w:ind w:left="1664"/>
+      </w:pPr>
+    </w:p>
+    <w:p>
+      <w:pPr>
+        <w:pStyle w:val="ListParagraph"/>
+        <w:numPr>
+          <w:ilvl w:val="0"/>
+          <w:numId w:val="9"/>
+        </w:numPr>
+        <w:rPr>
+          <w:rStyle w:val="SubtleEmphasis"/>
+          <w:i w:val="0"/>
+          <w:color w:val="000000" w:themeColor="text1"/>
+        </w:rPr>
+      </w:pPr>
+      <w:r>
+        <w:t>B</w:t>
+      </w:r>
+      <w:r>
+        <w:t xml:space="preserve"> </w:t>
+      </w:r>
+      <w:r>
+        <w:t>Kund fyller inte in korrekta uppgifter.</w:t>
+      </w:r>
+      <w:r>
+        <w:rPr>
+          <w:rStyle w:val="SubtleEmphasis"/>
+          <w:i w:val="0"/>
+          <w:color w:val="000000" w:themeColor="text1"/>
+        </w:rPr>
+        <w:t xml:space="preserve"> </w:t>
+      </w:r>
+    </w:p>
+    <w:p>
+      <w:pPr>
+        <w:pStyle w:val="ListParagraph"/>
+        <w:numPr>
+          <w:ilvl w:val="0"/>
+          <w:numId w:val="10"/>
+        </w:numPr>
+      </w:pPr>
+      <w:r>
+        <w:t xml:space="preserve">Systemet visar tydligt vilka uppgifter som saknas eller bör </w:t>
+      </w:r>
+      <w:r>
+        <w:t>kompletteras</w:t>
+      </w:r>
+    </w:p>
+    <w:p>
+      <w:pPr>
+        <w:pStyle w:val="NoSpacing"/>
+        <w:rPr>
+          <w:u w:val="single"/>
+        </w:rPr>
+      </w:pPr>
+    </w:p>
+    <w:p>
+      <w:pPr>
+        <w:pStyle w:val="NoSpacing"/>
+        <w:rPr>
+          <w:rStyle w:val="SubtleEmphasis"/>
+          <w:sz w:val="28"/>
+          <w:szCs w:val="28"/>
+        </w:rPr>
+      </w:pPr>
+    </w:p>
+    <w:p>
+      <w:pPr>
+        <w:pStyle w:val="NoSpacing"/>
+        <w:rPr>
+          <w:rStyle w:val="SubtleEmphasis"/>
+          <w:sz w:val="28"/>
+          <w:szCs w:val="28"/>
+        </w:rPr>
+      </w:pPr>
+    </w:p>
+    <w:p>
+      <w:pPr>
+        <w:pStyle w:val="NoSpacing"/>
+        <w:rPr>
+          <w:rStyle w:val="SubtleEmphasis"/>
+          <w:sz w:val="28"/>
+          <w:szCs w:val="28"/>
+        </w:rPr>
+      </w:pPr>
+    </w:p>
+    <w:p>
+      <w:pPr>
+        <w:pStyle w:val="NoSpacing"/>
+        <w:rPr>
+          <w:rStyle w:val="SubtleEmphasis"/>
+          <w:sz w:val="28"/>
+          <w:szCs w:val="28"/>
+        </w:rPr>
+      </w:pPr>
+    </w:p>
+    <w:p>
+      <w:pPr>
+        <w:pStyle w:val="NoSpacing"/>
+        <w:rPr>
+          <w:rStyle w:val="SubtleEmphasis"/>
+          <w:sz w:val="28"/>
+          <w:szCs w:val="28"/>
+        </w:rPr>
+      </w:pPr>
+    </w:p>
+    <w:p>
+      <w:pPr>
+        <w:pStyle w:val="NoSpacing"/>
+        <w:rPr>
+          <w:u w:val="single"/>
+        </w:rPr>
+      </w:pPr>
+      <w:r>
+        <w:rPr>
+          <w:rStyle w:val="SubtleEmphasis"/>
+          <w:sz w:val="28"/>
+          <w:szCs w:val="28"/>
+        </w:rPr>
+        <w:lastRenderedPageBreak/>
+        <w:t>Ordlista?</w:t>
+      </w:r>
+    </w:p>
+    <w:p>
+      <w:pPr>
+        <w:pStyle w:val="NoSpacing"/>
+        <w:rPr>
+          <w:u w:val="single"/>
+        </w:rPr>
+      </w:pPr>
+      <w:r>
+        <w:rPr>
+          <w:u w:val="single"/>
+        </w:rPr>
+        <w:t>*Medlemskapsalternativ</w:t>
+      </w:r>
+    </w:p>
+    <w:p>
+      <w:pPr>
+        <w:pStyle w:val="NoSpacing"/>
+      </w:pPr>
+      <w:r>
+        <w:t>3 månaders medlemskap</w:t>
+      </w:r>
+    </w:p>
+    <w:p>
+      <w:pPr>
+        <w:pStyle w:val="NoSpacing"/>
+      </w:pPr>
+      <w:r>
+        <w:t>6 månaders medlemskap</w:t>
+      </w:r>
+    </w:p>
+    <w:p>
+      <w:pPr>
+        <w:pStyle w:val="NoSpacing"/>
+      </w:pPr>
+      <w:r>
+        <w:t>12 månaders medlemskap</w:t>
+      </w:r>
+    </w:p>
+    <w:p>
+      <w:pPr>
+        <w:pStyle w:val="NoSpacing"/>
+      </w:pPr>
+    </w:p>
+    <w:p>
+      <w:pPr>
+        <w:pStyle w:val="NoSpacing"/>
+        <w:rPr>
+          <w:u w:val="single"/>
+        </w:rPr>
+      </w:pPr>
+      <w:r>
+        <w:t>*</w:t>
+      </w:r>
+      <w:r>
+        <w:rPr>
+          <w:u w:val="single"/>
+        </w:rPr>
+        <w:t>Betalningsalternativ</w:t>
+      </w:r>
+    </w:p>
+    <w:p>
+      <w:pPr>
+        <w:pStyle w:val="NoSpacing"/>
+      </w:pPr>
+      <w:r>
+        <w:t>Kort</w:t>
+      </w:r>
+    </w:p>
+    <w:p>
+      <w:pPr>
+        <w:pStyle w:val="NoSpacing"/>
+      </w:pPr>
+      <w:r>
+        <w:t xml:space="preserve">Autogiro </w:t>
+      </w:r>
+    </w:p>
+    <w:p>
+      <w:pPr>
+        <w:pStyle w:val="NoSpacing"/>
+      </w:pPr>
+      <w:r>
+        <w:t>Paypal</w:t>
+      </w:r>
+    </w:p>
+    <w:p>
+      <w:pPr>
+        <w:pStyle w:val="NoSpacing"/>
+      </w:pPr>
+      <w:r>
+        <w:t>Faktura</w:t>
+      </w:r>
+    </w:p>
+    <w:p>
+      <w:pPr>
+        <w:pStyle w:val="NoSpacing"/>
+      </w:pPr>
+    </w:p>
+    <w:p>
+      <w:pPr>
+        <w:pStyle w:val="NoSpacing"/>
+        <w:rPr>
+          <w:color w:val="000000" w:themeColor="text1"/>
+          <w:u w:val="single"/>
+        </w:rPr>
+      </w:pPr>
+      <w:r>
+        <w:t>*</w:t>
+      </w:r>
+      <w:r>
+        <w:rPr>
+          <w:u w:val="single"/>
+        </w:rPr>
+        <w:t xml:space="preserve"> </w:t>
+      </w:r>
+      <w:r>
+        <w:rPr>
+          <w:u w:val="single"/>
+        </w:rPr>
+        <w:t>one page checkout</w:t>
+      </w:r>
+      <w:r>
+        <w:t xml:space="preserve">” </w:t>
+      </w:r>
+      <w:r>
+        <w:rPr>
+          <w:color w:val="000000" w:themeColor="text1"/>
+          <w:u w:val="single"/>
+        </w:rPr>
+        <w:t>Minimalt med information</w:t>
+      </w:r>
+    </w:p>
+    <w:p>
+      <w:pPr>
+        <w:pStyle w:val="NoSpacing"/>
+      </w:pPr>
+      <w:r>
+        <w:rPr>
+          <w:b/>
+        </w:rPr>
+        <w:t>BK 1.2</w:t>
+      </w:r>
+      <w:r>
+        <w:t xml:space="preserve"> Kunden ska endast fylla i minimalt med information.</w:t>
+      </w:r>
+    </w:p>
+    <w:p>
+      <w:pPr>
+        <w:pStyle w:val="NoSpacing"/>
+      </w:pPr>
+      <w:r>
+        <w:t>Hela betalningen och registrering ska ske på en sida.</w:t>
+      </w:r>
+    </w:p>
+    <w:p>
+      <w:pPr>
+        <w:pStyle w:val="NoSpacing"/>
+      </w:pPr>
+    </w:p>
+    <w:p>
+      <w:pPr>
+        <w:pStyle w:val="NoSpacing"/>
+        <w:rPr>
+          <w:u w:val="single"/>
+        </w:rPr>
+      </w:pPr>
+      <w:r>
+        <w:t>*</w:t>
+      </w:r>
+      <w:r>
+        <w:rPr>
+          <w:u w:val="single"/>
+        </w:rPr>
+        <w:t>Nödvändiga uppgifter</w:t>
+      </w:r>
+    </w:p>
+    <w:p>
+      <w:pPr>
+        <w:rPr>
+          <w:rStyle w:val="SubtleEmphasis"/>
+          <w:sz w:val="28"/>
+          <w:szCs w:val="28"/>
+        </w:rPr>
+      </w:pPr>
+      <w:r>
+        <w:t xml:space="preserve">Nödvändiga uppgifter utgår ifrån vilket betalningsalternativ som anges. </w:t>
+      </w:r>
     </w:p>
     <w:sectPr>
       <w:pgSz w:w="11906" w:h="16838"/>
@@ -542,6 +921,95 @@
 <file path=word/numbering.xml><?xml version="1.0" encoding="utf-8"?>
 <w:numbering xmlns:ve="http://schemas.openxmlformats.org/markup-compatibility/2006" xmlns:o="urn:schemas-microsoft-com:office:office" xmlns:r="http://schemas.openxmlformats.org/officeDocument/2006/relationships" xmlns:m="http://schemas.openxmlformats.org/officeDocument/2006/math" xmlns:v="urn:schemas-microsoft-com:vml" xmlns:wp="http://schemas.openxmlformats.org/drawingml/2006/wordprocessingDrawing" xmlns:w10="urn:schemas-microsoft-com:office:word" xmlns:w="http://schemas.openxmlformats.org/wordprocessingml/2006/main" xmlns:wne="http://schemas.microsoft.com/office/word/2006/wordml">
   <w:abstractNum w:abstractNumId="0">
+    <w:nsid w:val="056A6694"/>
+    <w:multiLevelType w:val="hybridMultilevel"/>
+    <w:tmpl w:val="5EEAA39A"/>
+    <w:lvl w:ilvl="0" w:tplc="13C60BD6">
+      <w:start w:val="1"/>
+      <w:numFmt w:val="decimal"/>
+      <w:lvlText w:val="%1."/>
+      <w:lvlJc w:val="left"/>
+      <w:pPr>
+        <w:ind w:left="1800" w:hanging="360"/>
+      </w:pPr>
+      <w:rPr>
+        <w:rFonts w:hint="default"/>
+      </w:rPr>
+    </w:lvl>
+    <w:lvl w:ilvl="1" w:tplc="041D0019" w:tentative="1">
+      <w:start w:val="1"/>
+      <w:numFmt w:val="lowerLetter"/>
+      <w:lvlText w:val="%2."/>
+      <w:lvlJc w:val="left"/>
+      <w:pPr>
+        <w:ind w:left="2520" w:hanging="360"/>
+      </w:pPr>
+    </w:lvl>
+    <w:lvl w:ilvl="2" w:tplc="041D001B" w:tentative="1">
+      <w:start w:val="1"/>
+      <w:numFmt w:val="lowerRoman"/>
+      <w:lvlText w:val="%3."/>
+      <w:lvlJc w:val="right"/>
+      <w:pPr>
+        <w:ind w:left="3240" w:hanging="180"/>
+      </w:pPr>
+    </w:lvl>
+    <w:lvl w:ilvl="3" w:tplc="041D000F" w:tentative="1">
+      <w:start w:val="1"/>
+      <w:numFmt w:val="decimal"/>
+      <w:lvlText w:val="%4."/>
+      <w:lvlJc w:val="left"/>
+      <w:pPr>
+        <w:ind w:left="3960" w:hanging="360"/>
+      </w:pPr>
+    </w:lvl>
+    <w:lvl w:ilvl="4" w:tplc="041D0019" w:tentative="1">
+      <w:start w:val="1"/>
+      <w:numFmt w:val="lowerLetter"/>
+      <w:lvlText w:val="%5."/>
+      <w:lvlJc w:val="left"/>
+      <w:pPr>
+        <w:ind w:left="4680" w:hanging="360"/>
+      </w:pPr>
+    </w:lvl>
+    <w:lvl w:ilvl="5" w:tplc="041D001B" w:tentative="1">
+      <w:start w:val="1"/>
+      <w:numFmt w:val="lowerRoman"/>
+      <w:lvlText w:val="%6."/>
+      <w:lvlJc w:val="right"/>
+      <w:pPr>
+        <w:ind w:left="5400" w:hanging="180"/>
+      </w:pPr>
+    </w:lvl>
+    <w:lvl w:ilvl="6" w:tplc="041D000F" w:tentative="1">
+      <w:start w:val="1"/>
+      <w:numFmt w:val="decimal"/>
+      <w:lvlText w:val="%7."/>
+      <w:lvlJc w:val="left"/>
+      <w:pPr>
+        <w:ind w:left="6120" w:hanging="360"/>
+      </w:pPr>
+    </w:lvl>
+    <w:lvl w:ilvl="7" w:tplc="041D0019" w:tentative="1">
+      <w:start w:val="1"/>
+      <w:numFmt w:val="lowerLetter"/>
+      <w:lvlText w:val="%8."/>
+      <w:lvlJc w:val="left"/>
+      <w:pPr>
+        <w:ind w:left="6840" w:hanging="360"/>
+      </w:pPr>
+    </w:lvl>
+    <w:lvl w:ilvl="8" w:tplc="041D001B" w:tentative="1">
+      <w:start w:val="1"/>
+      <w:numFmt w:val="lowerRoman"/>
+      <w:lvlText w:val="%9."/>
+      <w:lvlJc w:val="right"/>
+      <w:pPr>
+        <w:ind w:left="7560" w:hanging="180"/>
+      </w:pPr>
+    </w:lvl>
+  </w:abstractNum>
+  <w:abstractNum w:abstractNumId="1">
     <w:nsid w:val="05E54006"/>
     <w:multiLevelType w:val="hybridMultilevel"/>
     <w:tmpl w:val="44CA80D2"/>
@@ -634,8 +1102,776 @@
       </w:pPr>
     </w:lvl>
   </w:abstractNum>
+  <w:abstractNum w:abstractNumId="2">
+    <w:nsid w:val="103A3DB1"/>
+    <w:multiLevelType w:val="hybridMultilevel"/>
+    <w:tmpl w:val="D624AAA6"/>
+    <w:lvl w:ilvl="0" w:tplc="041D0001">
+      <w:start w:val="1"/>
+      <w:numFmt w:val="bullet"/>
+      <w:lvlText w:val=""/>
+      <w:lvlJc w:val="left"/>
+      <w:pPr>
+        <w:ind w:left="2025" w:hanging="360"/>
+      </w:pPr>
+      <w:rPr>
+        <w:rFonts w:ascii="Symbol" w:hAnsi="Symbol" w:hint="default"/>
+      </w:rPr>
+    </w:lvl>
+    <w:lvl w:ilvl="1" w:tplc="041D0003" w:tentative="1">
+      <w:start w:val="1"/>
+      <w:numFmt w:val="bullet"/>
+      <w:lvlText w:val="o"/>
+      <w:lvlJc w:val="left"/>
+      <w:pPr>
+        <w:ind w:left="2745" w:hanging="360"/>
+      </w:pPr>
+      <w:rPr>
+        <w:rFonts w:ascii="Courier New" w:hAnsi="Courier New" w:cs="Courier New" w:hint="default"/>
+      </w:rPr>
+    </w:lvl>
+    <w:lvl w:ilvl="2" w:tplc="041D0005" w:tentative="1">
+      <w:start w:val="1"/>
+      <w:numFmt w:val="bullet"/>
+      <w:lvlText w:val=""/>
+      <w:lvlJc w:val="left"/>
+      <w:pPr>
+        <w:ind w:left="3465" w:hanging="360"/>
+      </w:pPr>
+      <w:rPr>
+        <w:rFonts w:ascii="Wingdings" w:hAnsi="Wingdings" w:hint="default"/>
+      </w:rPr>
+    </w:lvl>
+    <w:lvl w:ilvl="3" w:tplc="041D0001" w:tentative="1">
+      <w:start w:val="1"/>
+      <w:numFmt w:val="bullet"/>
+      <w:lvlText w:val=""/>
+      <w:lvlJc w:val="left"/>
+      <w:pPr>
+        <w:ind w:left="4185" w:hanging="360"/>
+      </w:pPr>
+      <w:rPr>
+        <w:rFonts w:ascii="Symbol" w:hAnsi="Symbol" w:hint="default"/>
+      </w:rPr>
+    </w:lvl>
+    <w:lvl w:ilvl="4" w:tplc="041D0003" w:tentative="1">
+      <w:start w:val="1"/>
+      <w:numFmt w:val="bullet"/>
+      <w:lvlText w:val="o"/>
+      <w:lvlJc w:val="left"/>
+      <w:pPr>
+        <w:ind w:left="4905" w:hanging="360"/>
+      </w:pPr>
+      <w:rPr>
+        <w:rFonts w:ascii="Courier New" w:hAnsi="Courier New" w:cs="Courier New" w:hint="default"/>
+      </w:rPr>
+    </w:lvl>
+    <w:lvl w:ilvl="5" w:tplc="041D0005" w:tentative="1">
+      <w:start w:val="1"/>
+      <w:numFmt w:val="bullet"/>
+      <w:lvlText w:val=""/>
+      <w:lvlJc w:val="left"/>
+      <w:pPr>
+        <w:ind w:left="5625" w:hanging="360"/>
+      </w:pPr>
+      <w:rPr>
+        <w:rFonts w:ascii="Wingdings" w:hAnsi="Wingdings" w:hint="default"/>
+      </w:rPr>
+    </w:lvl>
+    <w:lvl w:ilvl="6" w:tplc="041D0001" w:tentative="1">
+      <w:start w:val="1"/>
+      <w:numFmt w:val="bullet"/>
+      <w:lvlText w:val=""/>
+      <w:lvlJc w:val="left"/>
+      <w:pPr>
+        <w:ind w:left="6345" w:hanging="360"/>
+      </w:pPr>
+      <w:rPr>
+        <w:rFonts w:ascii="Symbol" w:hAnsi="Symbol" w:hint="default"/>
+      </w:rPr>
+    </w:lvl>
+    <w:lvl w:ilvl="7" w:tplc="041D0003" w:tentative="1">
+      <w:start w:val="1"/>
+      <w:numFmt w:val="bullet"/>
+      <w:lvlText w:val="o"/>
+      <w:lvlJc w:val="left"/>
+      <w:pPr>
+        <w:ind w:left="7065" w:hanging="360"/>
+      </w:pPr>
+      <w:rPr>
+        <w:rFonts w:ascii="Courier New" w:hAnsi="Courier New" w:cs="Courier New" w:hint="default"/>
+      </w:rPr>
+    </w:lvl>
+    <w:lvl w:ilvl="8" w:tplc="041D0005" w:tentative="1">
+      <w:start w:val="1"/>
+      <w:numFmt w:val="bullet"/>
+      <w:lvlText w:val=""/>
+      <w:lvlJc w:val="left"/>
+      <w:pPr>
+        <w:ind w:left="7785" w:hanging="360"/>
+      </w:pPr>
+      <w:rPr>
+        <w:rFonts w:ascii="Wingdings" w:hAnsi="Wingdings" w:hint="default"/>
+      </w:rPr>
+    </w:lvl>
+  </w:abstractNum>
+  <w:abstractNum w:abstractNumId="3">
+    <w:nsid w:val="1624217D"/>
+    <w:multiLevelType w:val="hybridMultilevel"/>
+    <w:tmpl w:val="ABCC4782"/>
+    <w:lvl w:ilvl="0" w:tplc="2E44315A">
+      <w:start w:val="1"/>
+      <w:numFmt w:val="decimal"/>
+      <w:lvlText w:val="%1."/>
+      <w:lvlJc w:val="left"/>
+      <w:pPr>
+        <w:ind w:left="1665" w:hanging="360"/>
+      </w:pPr>
+      <w:rPr>
+        <w:rFonts w:hint="default"/>
+      </w:rPr>
+    </w:lvl>
+    <w:lvl w:ilvl="1" w:tplc="041D0019" w:tentative="1">
+      <w:start w:val="1"/>
+      <w:numFmt w:val="lowerLetter"/>
+      <w:lvlText w:val="%2."/>
+      <w:lvlJc w:val="left"/>
+      <w:pPr>
+        <w:ind w:left="2385" w:hanging="360"/>
+      </w:pPr>
+    </w:lvl>
+    <w:lvl w:ilvl="2" w:tplc="041D001B" w:tentative="1">
+      <w:start w:val="1"/>
+      <w:numFmt w:val="lowerRoman"/>
+      <w:lvlText w:val="%3."/>
+      <w:lvlJc w:val="right"/>
+      <w:pPr>
+        <w:ind w:left="3105" w:hanging="180"/>
+      </w:pPr>
+    </w:lvl>
+    <w:lvl w:ilvl="3" w:tplc="041D000F" w:tentative="1">
+      <w:start w:val="1"/>
+      <w:numFmt w:val="decimal"/>
+      <w:lvlText w:val="%4."/>
+      <w:lvlJc w:val="left"/>
+      <w:pPr>
+        <w:ind w:left="3825" w:hanging="360"/>
+      </w:pPr>
+    </w:lvl>
+    <w:lvl w:ilvl="4" w:tplc="041D0019" w:tentative="1">
+      <w:start w:val="1"/>
+      <w:numFmt w:val="lowerLetter"/>
+      <w:lvlText w:val="%5."/>
+      <w:lvlJc w:val="left"/>
+      <w:pPr>
+        <w:ind w:left="4545" w:hanging="360"/>
+      </w:pPr>
+    </w:lvl>
+    <w:lvl w:ilvl="5" w:tplc="041D001B" w:tentative="1">
+      <w:start w:val="1"/>
+      <w:numFmt w:val="lowerRoman"/>
+      <w:lvlText w:val="%6."/>
+      <w:lvlJc w:val="right"/>
+      <w:pPr>
+        <w:ind w:left="5265" w:hanging="180"/>
+      </w:pPr>
+    </w:lvl>
+    <w:lvl w:ilvl="6" w:tplc="041D000F" w:tentative="1">
+      <w:start w:val="1"/>
+      <w:numFmt w:val="decimal"/>
+      <w:lvlText w:val="%7."/>
+      <w:lvlJc w:val="left"/>
+      <w:pPr>
+        <w:ind w:left="5985" w:hanging="360"/>
+      </w:pPr>
+    </w:lvl>
+    <w:lvl w:ilvl="7" w:tplc="041D0019" w:tentative="1">
+      <w:start w:val="1"/>
+      <w:numFmt w:val="lowerLetter"/>
+      <w:lvlText w:val="%8."/>
+      <w:lvlJc w:val="left"/>
+      <w:pPr>
+        <w:ind w:left="6705" w:hanging="360"/>
+      </w:pPr>
+    </w:lvl>
+    <w:lvl w:ilvl="8" w:tplc="041D001B" w:tentative="1">
+      <w:start w:val="1"/>
+      <w:numFmt w:val="lowerRoman"/>
+      <w:lvlText w:val="%9."/>
+      <w:lvlJc w:val="right"/>
+      <w:pPr>
+        <w:ind w:left="7425" w:hanging="180"/>
+      </w:pPr>
+    </w:lvl>
+  </w:abstractNum>
+  <w:abstractNum w:abstractNumId="4">
+    <w:nsid w:val="173741C8"/>
+    <w:multiLevelType w:val="hybridMultilevel"/>
+    <w:tmpl w:val="EE523D56"/>
+    <w:lvl w:ilvl="0" w:tplc="041D000F">
+      <w:start w:val="5"/>
+      <w:numFmt w:val="decimal"/>
+      <w:lvlText w:val="%1."/>
+      <w:lvlJc w:val="left"/>
+      <w:pPr>
+        <w:ind w:left="720" w:hanging="360"/>
+      </w:pPr>
+      <w:rPr>
+        <w:rFonts w:hint="default"/>
+        <w:color w:val="auto"/>
+      </w:rPr>
+    </w:lvl>
+    <w:lvl w:ilvl="1" w:tplc="041D0019" w:tentative="1">
+      <w:start w:val="1"/>
+      <w:numFmt w:val="lowerLetter"/>
+      <w:lvlText w:val="%2."/>
+      <w:lvlJc w:val="left"/>
+      <w:pPr>
+        <w:ind w:left="1440" w:hanging="360"/>
+      </w:pPr>
+    </w:lvl>
+    <w:lvl w:ilvl="2" w:tplc="041D001B" w:tentative="1">
+      <w:start w:val="1"/>
+      <w:numFmt w:val="lowerRoman"/>
+      <w:lvlText w:val="%3."/>
+      <w:lvlJc w:val="right"/>
+      <w:pPr>
+        <w:ind w:left="2160" w:hanging="180"/>
+      </w:pPr>
+    </w:lvl>
+    <w:lvl w:ilvl="3" w:tplc="041D000F" w:tentative="1">
+      <w:start w:val="1"/>
+      <w:numFmt w:val="decimal"/>
+      <w:lvlText w:val="%4."/>
+      <w:lvlJc w:val="left"/>
+      <w:pPr>
+        <w:ind w:left="2880" w:hanging="360"/>
+      </w:pPr>
+    </w:lvl>
+    <w:lvl w:ilvl="4" w:tplc="041D0019" w:tentative="1">
+      <w:start w:val="1"/>
+      <w:numFmt w:val="lowerLetter"/>
+      <w:lvlText w:val="%5."/>
+      <w:lvlJc w:val="left"/>
+      <w:pPr>
+        <w:ind w:left="3600" w:hanging="360"/>
+      </w:pPr>
+    </w:lvl>
+    <w:lvl w:ilvl="5" w:tplc="041D001B" w:tentative="1">
+      <w:start w:val="1"/>
+      <w:numFmt w:val="lowerRoman"/>
+      <w:lvlText w:val="%6."/>
+      <w:lvlJc w:val="right"/>
+      <w:pPr>
+        <w:ind w:left="4320" w:hanging="180"/>
+      </w:pPr>
+    </w:lvl>
+    <w:lvl w:ilvl="6" w:tplc="041D000F" w:tentative="1">
+      <w:start w:val="1"/>
+      <w:numFmt w:val="decimal"/>
+      <w:lvlText w:val="%7."/>
+      <w:lvlJc w:val="left"/>
+      <w:pPr>
+        <w:ind w:left="5040" w:hanging="360"/>
+      </w:pPr>
+    </w:lvl>
+    <w:lvl w:ilvl="7" w:tplc="041D0019" w:tentative="1">
+      <w:start w:val="1"/>
+      <w:numFmt w:val="lowerLetter"/>
+      <w:lvlText w:val="%8."/>
+      <w:lvlJc w:val="left"/>
+      <w:pPr>
+        <w:ind w:left="5760" w:hanging="360"/>
+      </w:pPr>
+    </w:lvl>
+    <w:lvl w:ilvl="8" w:tplc="041D001B" w:tentative="1">
+      <w:start w:val="1"/>
+      <w:numFmt w:val="lowerRoman"/>
+      <w:lvlText w:val="%9."/>
+      <w:lvlJc w:val="right"/>
+      <w:pPr>
+        <w:ind w:left="6480" w:hanging="180"/>
+      </w:pPr>
+    </w:lvl>
+  </w:abstractNum>
+  <w:abstractNum w:abstractNumId="5">
+    <w:nsid w:val="3C997EF5"/>
+    <w:multiLevelType w:val="hybridMultilevel"/>
+    <w:tmpl w:val="04385390"/>
+    <w:lvl w:ilvl="0" w:tplc="041D000F">
+      <w:start w:val="5"/>
+      <w:numFmt w:val="decimal"/>
+      <w:lvlText w:val="%1."/>
+      <w:lvlJc w:val="left"/>
+      <w:pPr>
+        <w:ind w:left="720" w:hanging="360"/>
+      </w:pPr>
+      <w:rPr>
+        <w:rFonts w:hint="default"/>
+      </w:rPr>
+    </w:lvl>
+    <w:lvl w:ilvl="1" w:tplc="041D0019" w:tentative="1">
+      <w:start w:val="1"/>
+      <w:numFmt w:val="lowerLetter"/>
+      <w:lvlText w:val="%2."/>
+      <w:lvlJc w:val="left"/>
+      <w:pPr>
+        <w:ind w:left="1440" w:hanging="360"/>
+      </w:pPr>
+    </w:lvl>
+    <w:lvl w:ilvl="2" w:tplc="041D001B" w:tentative="1">
+      <w:start w:val="1"/>
+      <w:numFmt w:val="lowerRoman"/>
+      <w:lvlText w:val="%3."/>
+      <w:lvlJc w:val="right"/>
+      <w:pPr>
+        <w:ind w:left="2160" w:hanging="180"/>
+      </w:pPr>
+    </w:lvl>
+    <w:lvl w:ilvl="3" w:tplc="041D000F" w:tentative="1">
+      <w:start w:val="1"/>
+      <w:numFmt w:val="decimal"/>
+      <w:lvlText w:val="%4."/>
+      <w:lvlJc w:val="left"/>
+      <w:pPr>
+        <w:ind w:left="2880" w:hanging="360"/>
+      </w:pPr>
+    </w:lvl>
+    <w:lvl w:ilvl="4" w:tplc="041D0019" w:tentative="1">
+      <w:start w:val="1"/>
+      <w:numFmt w:val="lowerLetter"/>
+      <w:lvlText w:val="%5."/>
+      <w:lvlJc w:val="left"/>
+      <w:pPr>
+        <w:ind w:left="3600" w:hanging="360"/>
+      </w:pPr>
+    </w:lvl>
+    <w:lvl w:ilvl="5" w:tplc="041D001B" w:tentative="1">
+      <w:start w:val="1"/>
+      <w:numFmt w:val="lowerRoman"/>
+      <w:lvlText w:val="%6."/>
+      <w:lvlJc w:val="right"/>
+      <w:pPr>
+        <w:ind w:left="4320" w:hanging="180"/>
+      </w:pPr>
+    </w:lvl>
+    <w:lvl w:ilvl="6" w:tplc="041D000F" w:tentative="1">
+      <w:start w:val="1"/>
+      <w:numFmt w:val="decimal"/>
+      <w:lvlText w:val="%7."/>
+      <w:lvlJc w:val="left"/>
+      <w:pPr>
+        <w:ind w:left="5040" w:hanging="360"/>
+      </w:pPr>
+    </w:lvl>
+    <w:lvl w:ilvl="7" w:tplc="041D0019" w:tentative="1">
+      <w:start w:val="1"/>
+      <w:numFmt w:val="lowerLetter"/>
+      <w:lvlText w:val="%8."/>
+      <w:lvlJc w:val="left"/>
+      <w:pPr>
+        <w:ind w:left="5760" w:hanging="360"/>
+      </w:pPr>
+    </w:lvl>
+    <w:lvl w:ilvl="8" w:tplc="041D001B" w:tentative="1">
+      <w:start w:val="1"/>
+      <w:numFmt w:val="lowerRoman"/>
+      <w:lvlText w:val="%9."/>
+      <w:lvlJc w:val="right"/>
+      <w:pPr>
+        <w:ind w:left="6480" w:hanging="180"/>
+      </w:pPr>
+    </w:lvl>
+  </w:abstractNum>
+  <w:abstractNum w:abstractNumId="6">
+    <w:nsid w:val="400C4B51"/>
+    <w:multiLevelType w:val="hybridMultilevel"/>
+    <w:tmpl w:val="DD1C30A8"/>
+    <w:lvl w:ilvl="0" w:tplc="69DA66F2">
+      <w:start w:val="1"/>
+      <w:numFmt w:val="decimal"/>
+      <w:lvlText w:val="%1."/>
+      <w:lvlJc w:val="left"/>
+      <w:pPr>
+        <w:ind w:left="1664" w:hanging="360"/>
+      </w:pPr>
+      <w:rPr>
+        <w:rFonts w:hint="default"/>
+      </w:rPr>
+    </w:lvl>
+    <w:lvl w:ilvl="1" w:tplc="041D0019" w:tentative="1">
+      <w:start w:val="1"/>
+      <w:numFmt w:val="lowerLetter"/>
+      <w:lvlText w:val="%2."/>
+      <w:lvlJc w:val="left"/>
+      <w:pPr>
+        <w:ind w:left="2384" w:hanging="360"/>
+      </w:pPr>
+    </w:lvl>
+    <w:lvl w:ilvl="2" w:tplc="041D001B" w:tentative="1">
+      <w:start w:val="1"/>
+      <w:numFmt w:val="lowerRoman"/>
+      <w:lvlText w:val="%3."/>
+      <w:lvlJc w:val="right"/>
+      <w:pPr>
+        <w:ind w:left="3104" w:hanging="180"/>
+      </w:pPr>
+    </w:lvl>
+    <w:lvl w:ilvl="3" w:tplc="041D000F" w:tentative="1">
+      <w:start w:val="1"/>
+      <w:numFmt w:val="decimal"/>
+      <w:lvlText w:val="%4."/>
+      <w:lvlJc w:val="left"/>
+      <w:pPr>
+        <w:ind w:left="3824" w:hanging="360"/>
+      </w:pPr>
+    </w:lvl>
+    <w:lvl w:ilvl="4" w:tplc="041D0019" w:tentative="1">
+      <w:start w:val="1"/>
+      <w:numFmt w:val="lowerLetter"/>
+      <w:lvlText w:val="%5."/>
+      <w:lvlJc w:val="left"/>
+      <w:pPr>
+        <w:ind w:left="4544" w:hanging="360"/>
+      </w:pPr>
+    </w:lvl>
+    <w:lvl w:ilvl="5" w:tplc="041D001B" w:tentative="1">
+      <w:start w:val="1"/>
+      <w:numFmt w:val="lowerRoman"/>
+      <w:lvlText w:val="%6."/>
+      <w:lvlJc w:val="right"/>
+      <w:pPr>
+        <w:ind w:left="5264" w:hanging="180"/>
+      </w:pPr>
+    </w:lvl>
+    <w:lvl w:ilvl="6" w:tplc="041D000F" w:tentative="1">
+      <w:start w:val="1"/>
+      <w:numFmt w:val="decimal"/>
+      <w:lvlText w:val="%7."/>
+      <w:lvlJc w:val="left"/>
+      <w:pPr>
+        <w:ind w:left="5984" w:hanging="360"/>
+      </w:pPr>
+    </w:lvl>
+    <w:lvl w:ilvl="7" w:tplc="041D0019" w:tentative="1">
+      <w:start w:val="1"/>
+      <w:numFmt w:val="lowerLetter"/>
+      <w:lvlText w:val="%8."/>
+      <w:lvlJc w:val="left"/>
+      <w:pPr>
+        <w:ind w:left="6704" w:hanging="360"/>
+      </w:pPr>
+    </w:lvl>
+    <w:lvl w:ilvl="8" w:tplc="041D001B" w:tentative="1">
+      <w:start w:val="1"/>
+      <w:numFmt w:val="lowerRoman"/>
+      <w:lvlText w:val="%9."/>
+      <w:lvlJc w:val="right"/>
+      <w:pPr>
+        <w:ind w:left="7424" w:hanging="180"/>
+      </w:pPr>
+    </w:lvl>
+  </w:abstractNum>
+  <w:abstractNum w:abstractNumId="7">
+    <w:nsid w:val="51795523"/>
+    <w:multiLevelType w:val="hybridMultilevel"/>
+    <w:tmpl w:val="44CA80D2"/>
+    <w:lvl w:ilvl="0" w:tplc="9BAA771A">
+      <w:start w:val="1"/>
+      <w:numFmt w:val="decimal"/>
+      <w:lvlText w:val="%1."/>
+      <w:lvlJc w:val="left"/>
+      <w:pPr>
+        <w:ind w:left="720" w:hanging="360"/>
+      </w:pPr>
+      <w:rPr>
+        <w:rFonts w:hint="default"/>
+        <w:i w:val="0"/>
+        <w:color w:val="000000" w:themeColor="text1"/>
+        <w:sz w:val="22"/>
+        <w:szCs w:val="22"/>
+      </w:rPr>
+    </w:lvl>
+    <w:lvl w:ilvl="1" w:tplc="041D0019">
+      <w:start w:val="1"/>
+      <w:numFmt w:val="lowerLetter"/>
+      <w:lvlText w:val="%2."/>
+      <w:lvlJc w:val="left"/>
+      <w:pPr>
+        <w:ind w:left="1440" w:hanging="360"/>
+      </w:pPr>
+    </w:lvl>
+    <w:lvl w:ilvl="2" w:tplc="041D001B" w:tentative="1">
+      <w:start w:val="1"/>
+      <w:numFmt w:val="lowerRoman"/>
+      <w:lvlText w:val="%3."/>
+      <w:lvlJc w:val="right"/>
+      <w:pPr>
+        <w:ind w:left="2160" w:hanging="180"/>
+      </w:pPr>
+    </w:lvl>
+    <w:lvl w:ilvl="3" w:tplc="041D000F" w:tentative="1">
+      <w:start w:val="1"/>
+      <w:numFmt w:val="decimal"/>
+      <w:lvlText w:val="%4."/>
+      <w:lvlJc w:val="left"/>
+      <w:pPr>
+        <w:ind w:left="2880" w:hanging="360"/>
+      </w:pPr>
+    </w:lvl>
+    <w:lvl w:ilvl="4" w:tplc="041D0019" w:tentative="1">
+      <w:start w:val="1"/>
+      <w:numFmt w:val="lowerLetter"/>
+      <w:lvlText w:val="%5."/>
+      <w:lvlJc w:val="left"/>
+      <w:pPr>
+        <w:ind w:left="3600" w:hanging="360"/>
+      </w:pPr>
+    </w:lvl>
+    <w:lvl w:ilvl="5" w:tplc="041D001B" w:tentative="1">
+      <w:start w:val="1"/>
+      <w:numFmt w:val="lowerRoman"/>
+      <w:lvlText w:val="%6."/>
+      <w:lvlJc w:val="right"/>
+      <w:pPr>
+        <w:ind w:left="4320" w:hanging="180"/>
+      </w:pPr>
+    </w:lvl>
+    <w:lvl w:ilvl="6" w:tplc="041D000F" w:tentative="1">
+      <w:start w:val="1"/>
+      <w:numFmt w:val="decimal"/>
+      <w:lvlText w:val="%7."/>
+      <w:lvlJc w:val="left"/>
+      <w:pPr>
+        <w:ind w:left="5040" w:hanging="360"/>
+      </w:pPr>
+    </w:lvl>
+    <w:lvl w:ilvl="7" w:tplc="041D0019" w:tentative="1">
+      <w:start w:val="1"/>
+      <w:numFmt w:val="lowerLetter"/>
+      <w:lvlText w:val="%8."/>
+      <w:lvlJc w:val="left"/>
+      <w:pPr>
+        <w:ind w:left="5760" w:hanging="360"/>
+      </w:pPr>
+    </w:lvl>
+    <w:lvl w:ilvl="8" w:tplc="041D001B" w:tentative="1">
+      <w:start w:val="1"/>
+      <w:numFmt w:val="lowerRoman"/>
+      <w:lvlText w:val="%9."/>
+      <w:lvlJc w:val="right"/>
+      <w:pPr>
+        <w:ind w:left="6480" w:hanging="180"/>
+      </w:pPr>
+    </w:lvl>
+  </w:abstractNum>
+  <w:abstractNum w:abstractNumId="8">
+    <w:nsid w:val="61EA1035"/>
+    <w:multiLevelType w:val="hybridMultilevel"/>
+    <w:tmpl w:val="801AFEC6"/>
+    <w:lvl w:ilvl="0" w:tplc="20D4E6E4">
+      <w:start w:val="1"/>
+      <w:numFmt w:val="decimal"/>
+      <w:lvlText w:val="%1."/>
+      <w:lvlJc w:val="left"/>
+      <w:pPr>
+        <w:ind w:left="1664" w:hanging="360"/>
+      </w:pPr>
+      <w:rPr>
+        <w:rFonts w:hint="default"/>
+      </w:rPr>
+    </w:lvl>
+    <w:lvl w:ilvl="1" w:tplc="041D0019" w:tentative="1">
+      <w:start w:val="1"/>
+      <w:numFmt w:val="lowerLetter"/>
+      <w:lvlText w:val="%2."/>
+      <w:lvlJc w:val="left"/>
+      <w:pPr>
+        <w:ind w:left="2384" w:hanging="360"/>
+      </w:pPr>
+    </w:lvl>
+    <w:lvl w:ilvl="2" w:tplc="041D001B" w:tentative="1">
+      <w:start w:val="1"/>
+      <w:numFmt w:val="lowerRoman"/>
+      <w:lvlText w:val="%3."/>
+      <w:lvlJc w:val="right"/>
+      <w:pPr>
+        <w:ind w:left="3104" w:hanging="180"/>
+      </w:pPr>
+    </w:lvl>
+    <w:lvl w:ilvl="3" w:tplc="041D000F" w:tentative="1">
+      <w:start w:val="1"/>
+      <w:numFmt w:val="decimal"/>
+      <w:lvlText w:val="%4."/>
+      <w:lvlJc w:val="left"/>
+      <w:pPr>
+        <w:ind w:left="3824" w:hanging="360"/>
+      </w:pPr>
+    </w:lvl>
+    <w:lvl w:ilvl="4" w:tplc="041D0019" w:tentative="1">
+      <w:start w:val="1"/>
+      <w:numFmt w:val="lowerLetter"/>
+      <w:lvlText w:val="%5."/>
+      <w:lvlJc w:val="left"/>
+      <w:pPr>
+        <w:ind w:left="4544" w:hanging="360"/>
+      </w:pPr>
+    </w:lvl>
+    <w:lvl w:ilvl="5" w:tplc="041D001B" w:tentative="1">
+      <w:start w:val="1"/>
+      <w:numFmt w:val="lowerRoman"/>
+      <w:lvlText w:val="%6."/>
+      <w:lvlJc w:val="right"/>
+      <w:pPr>
+        <w:ind w:left="5264" w:hanging="180"/>
+      </w:pPr>
+    </w:lvl>
+    <w:lvl w:ilvl="6" w:tplc="041D000F" w:tentative="1">
+      <w:start w:val="1"/>
+      <w:numFmt w:val="decimal"/>
+      <w:lvlText w:val="%7."/>
+      <w:lvlJc w:val="left"/>
+      <w:pPr>
+        <w:ind w:left="5984" w:hanging="360"/>
+      </w:pPr>
+    </w:lvl>
+    <w:lvl w:ilvl="7" w:tplc="041D0019" w:tentative="1">
+      <w:start w:val="1"/>
+      <w:numFmt w:val="lowerLetter"/>
+      <w:lvlText w:val="%8."/>
+      <w:lvlJc w:val="left"/>
+      <w:pPr>
+        <w:ind w:left="6704" w:hanging="360"/>
+      </w:pPr>
+    </w:lvl>
+    <w:lvl w:ilvl="8" w:tplc="041D001B" w:tentative="1">
+      <w:start w:val="1"/>
+      <w:numFmt w:val="lowerRoman"/>
+      <w:lvlText w:val="%9."/>
+      <w:lvlJc w:val="right"/>
+      <w:pPr>
+        <w:ind w:left="7424" w:hanging="180"/>
+      </w:pPr>
+    </w:lvl>
+  </w:abstractNum>
+  <w:abstractNum w:abstractNumId="9">
+    <w:nsid w:val="7CCD114A"/>
+    <w:multiLevelType w:val="hybridMultilevel"/>
+    <w:tmpl w:val="E39C90E0"/>
+    <w:lvl w:ilvl="0" w:tplc="2E44315A">
+      <w:start w:val="1"/>
+      <w:numFmt w:val="decimal"/>
+      <w:lvlText w:val="%1."/>
+      <w:lvlJc w:val="left"/>
+      <w:pPr>
+        <w:ind w:left="1665" w:hanging="360"/>
+      </w:pPr>
+      <w:rPr>
+        <w:rFonts w:hint="default"/>
+      </w:rPr>
+    </w:lvl>
+    <w:lvl w:ilvl="1" w:tplc="041D0019" w:tentative="1">
+      <w:start w:val="1"/>
+      <w:numFmt w:val="lowerLetter"/>
+      <w:lvlText w:val="%2."/>
+      <w:lvlJc w:val="left"/>
+      <w:pPr>
+        <w:ind w:left="1440" w:hanging="360"/>
+      </w:pPr>
+    </w:lvl>
+    <w:lvl w:ilvl="2" w:tplc="041D001B" w:tentative="1">
+      <w:start w:val="1"/>
+      <w:numFmt w:val="lowerRoman"/>
+      <w:lvlText w:val="%3."/>
+      <w:lvlJc w:val="right"/>
+      <w:pPr>
+        <w:ind w:left="2160" w:hanging="180"/>
+      </w:pPr>
+    </w:lvl>
+    <w:lvl w:ilvl="3" w:tplc="041D000F" w:tentative="1">
+      <w:start w:val="1"/>
+      <w:numFmt w:val="decimal"/>
+      <w:lvlText w:val="%4."/>
+      <w:lvlJc w:val="left"/>
+      <w:pPr>
+        <w:ind w:left="2880" w:hanging="360"/>
+      </w:pPr>
+    </w:lvl>
+    <w:lvl w:ilvl="4" w:tplc="041D0019" w:tentative="1">
+      <w:start w:val="1"/>
+      <w:numFmt w:val="lowerLetter"/>
+      <w:lvlText w:val="%5."/>
+      <w:lvlJc w:val="left"/>
+      <w:pPr>
+        <w:ind w:left="3600" w:hanging="360"/>
+      </w:pPr>
+    </w:lvl>
+    <w:lvl w:ilvl="5" w:tplc="041D001B" w:tentative="1">
+      <w:start w:val="1"/>
+      <w:numFmt w:val="lowerRoman"/>
+      <w:lvlText w:val="%6."/>
+      <w:lvlJc w:val="right"/>
+      <w:pPr>
+        <w:ind w:left="4320" w:hanging="180"/>
+      </w:pPr>
+    </w:lvl>
+    <w:lvl w:ilvl="6" w:tplc="041D000F" w:tentative="1">
+      <w:start w:val="1"/>
+      <w:numFmt w:val="decimal"/>
+      <w:lvlText w:val="%7."/>
+      <w:lvlJc w:val="left"/>
+      <w:pPr>
+        <w:ind w:left="5040" w:hanging="360"/>
+      </w:pPr>
+    </w:lvl>
+    <w:lvl w:ilvl="7" w:tplc="041D0019" w:tentative="1">
+      <w:start w:val="1"/>
+      <w:numFmt w:val="lowerLetter"/>
+      <w:lvlText w:val="%8."/>
+      <w:lvlJc w:val="left"/>
+      <w:pPr>
+        <w:ind w:left="5760" w:hanging="360"/>
+      </w:pPr>
+    </w:lvl>
+    <w:lvl w:ilvl="8" w:tplc="041D001B" w:tentative="1">
+      <w:start w:val="1"/>
+      <w:numFmt w:val="lowerRoman"/>
+      <w:lvlText w:val="%9."/>
+      <w:lvlJc w:val="right"/>
+      <w:pPr>
+        <w:ind w:left="6480" w:hanging="180"/>
+      </w:pPr>
+    </w:lvl>
+  </w:abstractNum>
   <w:num w:numId="1">
+    <w:abstractNumId w:val="1"/>
+  </w:num>
+  <w:num w:numId="2">
     <w:abstractNumId w:val="0"/>
+  </w:num>
+  <w:num w:numId="3">
+    <w:abstractNumId w:val="2"/>
+  </w:num>
+  <w:num w:numId="4">
+    <w:abstractNumId w:val="3"/>
+  </w:num>
+  <w:num w:numId="5">
+    <w:abstractNumId w:val="9"/>
+  </w:num>
+  <w:num w:numId="6">
+    <w:abstractNumId w:val="7"/>
+  </w:num>
+  <w:num w:numId="7">
+    <w:abstractNumId w:val="5"/>
+  </w:num>
+  <w:num w:numId="8">
+    <w:abstractNumId w:val="6"/>
+  </w:num>
+  <w:num w:numId="9">
+    <w:abstractNumId w:val="4"/>
+  </w:num>
+  <w:num w:numId="10">
+    <w:abstractNumId w:val="8"/>
   </w:num>
 </w:numbering>
 </file>

</xml_diff>